<commit_message>
replace chinese file name.
</commit_message>
<xml_diff>
--- a/aaa.docx
+++ b/aaa.docx
@@ -1,19 +1,64 @@
 
 <file path=word/document.xml><?xml version="1.0" encoding="utf-8"?>
-<w:document xmlns:r="http://schemas.openxmlformats.org/officeDocument/2006/relationships" xmlns:w="http://schemas.openxmlformats.org/wordprocessingml/2006/main" xmlns:m="http://schemas.openxmlformats.org/officeDocument/2006/math" xmlns:wp="http://schemas.openxmlformats.org/drawingml/2006/wordprocessingDrawing" xmlns:a="http://schemas.openxmlformats.org/drawingml/2006/main" xmlns:ns6="http://schemas.openxmlformats.org/schemaLibrary/2006/main" xmlns:c="http://schemas.openxmlformats.org/drawingml/2006/chart" xmlns:ns8="http://schemas.openxmlformats.org/drawingml/2006/chartDrawing" xmlns:dgm="http://schemas.openxmlformats.org/drawingml/2006/diagram" xmlns:pic="http://schemas.openxmlformats.org/drawingml/2006/picture" xmlns:ns11="http://schemas.openxmlformats.org/drawingml/2006/spreadsheetDrawing" xmlns:dsp="http://schemas.microsoft.com/office/drawing/2008/diagram" xmlns:v="urn:schemas-microsoft-com:vml" xmlns:o="urn:schemas-microsoft-com:office:office" xmlns:ns15="urn:schemas-microsoft-com:office:excel" xmlns:w10="urn:schemas-microsoft-com:office:word" xmlns:ns17="urn:schemas-microsoft-com:office:powerpoint" xmlns:odx="http://opendope.org/xpaths" xmlns:odc="http://opendope.org/conditions" xmlns:odq="http://opendope.org/questions" xmlns:odi="http://opendope.org/components" xmlns:odgm="http://opendope.org/SmartArt/DataHierarchy" xmlns:ns24="http://schemas.openxmlformats.org/officeDocument/2006/bibliography" xmlns:ns25="http://schemas.openxmlformats.org/drawingml/2006/compatibility" xmlns:ns26="http://schemas.openxmlformats.org/drawingml/2006/lockedCanvas">
+<w:document xmlns:w="http://schemas.openxmlformats.org/wordprocessingml/2006/main" xmlns:r="http://schemas.openxmlformats.org/officeDocument/2006/relationships" xmlns:m="http://schemas.openxmlformats.org/officeDocument/2006/math" xmlns:wp="http://schemas.openxmlformats.org/drawingml/2006/wordprocessingDrawing" xmlns:a="http://schemas.openxmlformats.org/drawingml/2006/main" xmlns:ns6="http://schemas.openxmlformats.org/schemaLibrary/2006/main" xmlns:c="http://schemas.openxmlformats.org/drawingml/2006/chart" xmlns:ns8="http://schemas.openxmlformats.org/drawingml/2006/chartDrawing" xmlns:dgm="http://schemas.openxmlformats.org/drawingml/2006/diagram" xmlns:pic="http://schemas.openxmlformats.org/drawingml/2006/picture" xmlns:ns11="http://schemas.openxmlformats.org/drawingml/2006/spreadsheetDrawing" xmlns:dsp="http://schemas.microsoft.com/office/drawing/2008/diagram" xmlns:ns13="urn:schemas-microsoft-com:office:excel" xmlns:o="urn:schemas-microsoft-com:office:office" xmlns:v="urn:schemas-microsoft-com:vml" xmlns:w10="urn:schemas-microsoft-com:office:word" xmlns:ns17="urn:schemas-microsoft-com:office:powerpoint" xmlns:odx="http://opendope.org/xpaths" xmlns:odc="http://opendope.org/conditions" xmlns:odq="http://opendope.org/questions" xmlns:odi="http://opendope.org/components" xmlns:odgm="http://opendope.org/SmartArt/DataHierarchy" xmlns:ns24="http://schemas.openxmlformats.org/officeDocument/2006/bibliography" xmlns:ns25="http://schemas.openxmlformats.org/drawingml/2006/compatibility" xmlns:ns26="http://schemas.openxmlformats.org/drawingml/2006/lockedCanvas">
   <w:body>
     <w:tbl>
       <w:tr>
         <w:tc>
-          <w:tcPr>
-            <w:shd w:fill="373737"/>
-          </w:tcPr>
           <w:p>
             <w:r>
               <w:rPr>
-                <w:color w:val="FF0000"/>
+                <w:color w:val="00FF00"/>
               </w:rPr>
-              <w:t>text</w:t>
+              <w:t>列印人員:&amp;name&amp;(&amp;nowdate$)</w:t>
+            </w:r>
+          </w:p>
+        </w:tc>
+        <w:tc>
+          <w:p>
+            <w:r>
+              <w:rPr>
+                <w:b/>
+                <w:sz w:val="30"/>
+              </w:rPr>
+              <w:t>國泰敦南健檢中心</w:t>
+            </w:r>
+          </w:p>
+        </w:tc>
+        <w:tc>
+          <w:p>
+            <w:r>
+              <w:rPr>
+                <w:b/>
+                <w:sz w:val="40"/>
+              </w:rPr>
+              <w:t>*$chartno$*</w:t>
+            </w:r>
+          </w:p>
+        </w:tc>
+      </w:tr>
+      <w:tr>
+        <w:tc>
+          <w:p>
+            <w:r>
+              <w:t/>
+            </w:r>
+          </w:p>
+        </w:tc>
+        <w:tc>
+          <w:p>
+            <w:r>
+              <w:rPr>
+                <w:b/>
+              </w:rPr>
+              <w:t>敦南健檢健檢報告(院內)</w:t>
+            </w:r>
+          </w:p>
+        </w:tc>
+        <w:tc>
+          <w:p>
+            <w:r>
+              <w:t/>
             </w:r>
           </w:p>
         </w:tc>
@@ -28,7 +73,7 @@
 </file>
 
 <file path=word/styles.xml><?xml version="1.0" encoding="utf-8"?>
-<w:styles xmlns:r="http://schemas.openxmlformats.org/officeDocument/2006/relationships" xmlns:w="http://schemas.openxmlformats.org/wordprocessingml/2006/main" xmlns:m="http://schemas.openxmlformats.org/officeDocument/2006/math" xmlns:wp="http://schemas.openxmlformats.org/drawingml/2006/wordprocessingDrawing" xmlns:a="http://schemas.openxmlformats.org/drawingml/2006/main" xmlns:ns6="http://schemas.openxmlformats.org/schemaLibrary/2006/main" xmlns:c="http://schemas.openxmlformats.org/drawingml/2006/chart" xmlns:ns8="http://schemas.openxmlformats.org/drawingml/2006/chartDrawing" xmlns:dgm="http://schemas.openxmlformats.org/drawingml/2006/diagram" xmlns:pic="http://schemas.openxmlformats.org/drawingml/2006/picture" xmlns:ns11="http://schemas.openxmlformats.org/drawingml/2006/spreadsheetDrawing" xmlns:dsp="http://schemas.microsoft.com/office/drawing/2008/diagram" xmlns:v="urn:schemas-microsoft-com:vml" xmlns:o="urn:schemas-microsoft-com:office:office" xmlns:ns15="urn:schemas-microsoft-com:office:excel" xmlns:w10="urn:schemas-microsoft-com:office:word" xmlns:ns17="urn:schemas-microsoft-com:office:powerpoint" xmlns:odx="http://opendope.org/xpaths" xmlns:odc="http://opendope.org/conditions" xmlns:odq="http://opendope.org/questions" xmlns:odi="http://opendope.org/components" xmlns:odgm="http://opendope.org/SmartArt/DataHierarchy" xmlns:ns24="http://schemas.openxmlformats.org/officeDocument/2006/bibliography" xmlns:ns25="http://schemas.openxmlformats.org/drawingml/2006/compatibility" xmlns:ns26="http://schemas.openxmlformats.org/drawingml/2006/lockedCanvas">
+<w:styles xmlns:w="http://schemas.openxmlformats.org/wordprocessingml/2006/main" xmlns:r="http://schemas.openxmlformats.org/officeDocument/2006/relationships" xmlns:m="http://schemas.openxmlformats.org/officeDocument/2006/math" xmlns:wp="http://schemas.openxmlformats.org/drawingml/2006/wordprocessingDrawing" xmlns:a="http://schemas.openxmlformats.org/drawingml/2006/main" xmlns:ns6="http://schemas.openxmlformats.org/schemaLibrary/2006/main" xmlns:c="http://schemas.openxmlformats.org/drawingml/2006/chart" xmlns:ns8="http://schemas.openxmlformats.org/drawingml/2006/chartDrawing" xmlns:dgm="http://schemas.openxmlformats.org/drawingml/2006/diagram" xmlns:pic="http://schemas.openxmlformats.org/drawingml/2006/picture" xmlns:ns11="http://schemas.openxmlformats.org/drawingml/2006/spreadsheetDrawing" xmlns:dsp="http://schemas.microsoft.com/office/drawing/2008/diagram" xmlns:ns13="urn:schemas-microsoft-com:office:excel" xmlns:o="urn:schemas-microsoft-com:office:office" xmlns:v="urn:schemas-microsoft-com:vml" xmlns:w10="urn:schemas-microsoft-com:office:word" xmlns:ns17="urn:schemas-microsoft-com:office:powerpoint" xmlns:odx="http://opendope.org/xpaths" xmlns:odc="http://opendope.org/conditions" xmlns:odq="http://opendope.org/questions" xmlns:odi="http://opendope.org/components" xmlns:odgm="http://opendope.org/SmartArt/DataHierarchy" xmlns:ns24="http://schemas.openxmlformats.org/officeDocument/2006/bibliography" xmlns:ns25="http://schemas.openxmlformats.org/drawingml/2006/compatibility" xmlns:ns26="http://schemas.openxmlformats.org/drawingml/2006/lockedCanvas">
   <w:docDefaults>
     <w:rPrDefault>
       <w:rPr>

</xml_diff>